<commit_message>
Add task 2 to Lab 13 and finish it
</commit_message>
<xml_diff>
--- a/Lab13/Звіт. Лабораторна робота №13. Python. Бабушко Андрій. ВТ-21-1(1).docx
+++ b/Lab13/Звіт. Лабораторна робота №13. Python. Бабушко Андрій. ВТ-21-1(1).docx
@@ -559,6 +559,7 @@
           <w:b/>
           <w:sz w:val="28"/>
           <w:szCs w:val="28"/>
+          <w:lang w:val="en-US"/>
         </w:rPr>
       </w:pPr>
     </w:p>
@@ -769,14 +770,7 @@
           <w:sz w:val="28"/>
           <w:szCs w:val="28"/>
         </w:rPr>
-        <w:t xml:space="preserve"> </w:t>
-      </w:r>
-      <w:r>
-        <w:rPr>
-          <w:sz w:val="28"/>
-          <w:szCs w:val="28"/>
-        </w:rPr>
-        <w:t xml:space="preserve">для вирішення наступних </w:t>
+        <w:t xml:space="preserve"> для вирішення наступних </w:t>
       </w:r>
       <w:proofErr w:type="spellStart"/>
       <w:r>
@@ -3489,70 +3483,6 @@
         </w:rPr>
         <w:br/>
       </w:r>
-      <w:proofErr w:type="spellStart"/>
-      <w:r>
-        <w:rPr>
-          <w:rFonts w:ascii="Courier New" w:eastAsia="Times New Roman" w:hAnsi="Courier New" w:cs="Courier New"/>
-          <w:color w:val="ADDB67"/>
-          <w:sz w:val="18"/>
-          <w:szCs w:val="18"/>
-          <w:lang w:eastAsia="uk-UA"/>
-        </w:rPr>
-        <w:t>print</w:t>
-      </w:r>
-      <w:proofErr w:type="spellEnd"/>
-      <w:r>
-        <w:rPr>
-          <w:rFonts w:ascii="Courier New" w:eastAsia="Times New Roman" w:hAnsi="Courier New" w:cs="Courier New"/>
-          <w:color w:val="D6DEEB"/>
-          <w:sz w:val="18"/>
-          <w:szCs w:val="18"/>
-          <w:lang w:eastAsia="uk-UA"/>
-        </w:rPr>
-        <w:t>(</w:t>
-      </w:r>
-      <w:proofErr w:type="spellStart"/>
-      <w:r>
-        <w:rPr>
-          <w:rFonts w:ascii="Courier New" w:eastAsia="Times New Roman" w:hAnsi="Courier New" w:cs="Courier New"/>
-          <w:color w:val="D6DEEB"/>
-          <w:sz w:val="18"/>
-          <w:szCs w:val="18"/>
-          <w:lang w:eastAsia="uk-UA"/>
-        </w:rPr>
-        <w:t>rooms_dict</w:t>
-      </w:r>
-      <w:proofErr w:type="spellEnd"/>
-      <w:r>
-        <w:rPr>
-          <w:rFonts w:ascii="Courier New" w:eastAsia="Times New Roman" w:hAnsi="Courier New" w:cs="Courier New"/>
-          <w:color w:val="D6DEEB"/>
-          <w:sz w:val="18"/>
-          <w:szCs w:val="18"/>
-          <w:lang w:eastAsia="uk-UA"/>
-        </w:rPr>
-        <w:t>)</w:t>
-      </w:r>
-      <w:r>
-        <w:rPr>
-          <w:rFonts w:ascii="Courier New" w:eastAsia="Times New Roman" w:hAnsi="Courier New" w:cs="Courier New"/>
-          <w:color w:val="D6DEEB"/>
-          <w:sz w:val="18"/>
-          <w:szCs w:val="18"/>
-          <w:lang w:eastAsia="uk-UA"/>
-        </w:rPr>
-        <w:br/>
-      </w:r>
-      <w:r>
-        <w:rPr>
-          <w:rFonts w:ascii="Courier New" w:eastAsia="Times New Roman" w:hAnsi="Courier New" w:cs="Courier New"/>
-          <w:color w:val="D6DEEB"/>
-          <w:sz w:val="18"/>
-          <w:szCs w:val="18"/>
-          <w:lang w:eastAsia="uk-UA"/>
-        </w:rPr>
-        <w:br/>
-      </w:r>
       <w:r>
         <w:rPr>
           <w:rFonts w:ascii="Courier New" w:eastAsia="Times New Roman" w:hAnsi="Courier New" w:cs="Courier New"/>
@@ -4473,111 +4403,102 @@
           <w:lang w:eastAsia="uk-UA"/>
         </w:rPr>
         <w:br/>
-      </w:r>
-      <w:r>
-        <w:rPr>
-          <w:rFonts w:ascii="Courier New" w:eastAsia="Times New Roman" w:hAnsi="Courier New" w:cs="Courier New"/>
-          <w:color w:val="D6DEEB"/>
+        <w:t xml:space="preserve">    </w:t>
+      </w:r>
+      <w:proofErr w:type="spellStart"/>
+      <w:r>
+        <w:rPr>
+          <w:rFonts w:ascii="Courier New" w:eastAsia="Times New Roman" w:hAnsi="Courier New" w:cs="Courier New"/>
+          <w:color w:val="D6DEEB"/>
+          <w:sz w:val="18"/>
+          <w:szCs w:val="18"/>
+          <w:lang w:eastAsia="uk-UA"/>
+        </w:rPr>
+        <w:t>rooms_values</w:t>
+      </w:r>
+      <w:r>
+        <w:rPr>
+          <w:rFonts w:ascii="Courier New" w:eastAsia="Times New Roman" w:hAnsi="Courier New" w:cs="Courier New"/>
+          <w:color w:val="C792EA"/>
+          <w:sz w:val="18"/>
+          <w:szCs w:val="18"/>
+          <w:lang w:eastAsia="uk-UA"/>
+        </w:rPr>
+        <w:t>.</w:t>
+      </w:r>
+      <w:r>
+        <w:rPr>
+          <w:rFonts w:ascii="Courier New" w:eastAsia="Times New Roman" w:hAnsi="Courier New" w:cs="Courier New"/>
+          <w:color w:val="82AAFF"/>
+          <w:sz w:val="18"/>
+          <w:szCs w:val="18"/>
+          <w:lang w:eastAsia="uk-UA"/>
+        </w:rPr>
+        <w:t>pop</w:t>
+      </w:r>
+      <w:proofErr w:type="spellEnd"/>
+      <w:r>
+        <w:rPr>
+          <w:rFonts w:ascii="Courier New" w:eastAsia="Times New Roman" w:hAnsi="Courier New" w:cs="Courier New"/>
+          <w:color w:val="D6DEEB"/>
+          <w:sz w:val="18"/>
+          <w:szCs w:val="18"/>
+          <w:lang w:eastAsia="uk-UA"/>
+        </w:rPr>
+        <w:t>(</w:t>
+      </w:r>
+      <w:proofErr w:type="spellStart"/>
+      <w:r>
+        <w:rPr>
+          <w:rFonts w:ascii="Courier New" w:eastAsia="Times New Roman" w:hAnsi="Courier New" w:cs="Courier New"/>
+          <w:color w:val="D6DEEB"/>
+          <w:sz w:val="18"/>
+          <w:szCs w:val="18"/>
+          <w:lang w:eastAsia="uk-UA"/>
+        </w:rPr>
+        <w:t>max_index</w:t>
+      </w:r>
+      <w:proofErr w:type="spellEnd"/>
+      <w:r>
+        <w:rPr>
+          <w:rFonts w:ascii="Courier New" w:eastAsia="Times New Roman" w:hAnsi="Courier New" w:cs="Courier New"/>
+          <w:color w:val="D6DEEB"/>
+          <w:sz w:val="18"/>
+          <w:szCs w:val="18"/>
+          <w:lang w:eastAsia="uk-UA"/>
+        </w:rPr>
+        <w:t>)</w:t>
+      </w:r>
+      <w:r>
+        <w:rPr>
+          <w:rFonts w:ascii="Courier New" w:eastAsia="Times New Roman" w:hAnsi="Courier New" w:cs="Courier New"/>
+          <w:color w:val="D6DEEB"/>
+          <w:sz w:val="18"/>
+          <w:szCs w:val="18"/>
+          <w:lang w:eastAsia="uk-UA"/>
+        </w:rPr>
+        <w:br/>
+      </w:r>
+      <w:r>
+        <w:rPr>
+          <w:rFonts w:ascii="Courier New" w:eastAsia="Times New Roman" w:hAnsi="Courier New" w:cs="Courier New"/>
+          <w:color w:val="D6DEEB"/>
+          <w:sz w:val="18"/>
+          <w:szCs w:val="18"/>
+          <w:lang w:eastAsia="uk-UA"/>
+        </w:rPr>
+        <w:br/>
+      </w:r>
+      <w:proofErr w:type="spellStart"/>
+      <w:r>
+        <w:rPr>
+          <w:rFonts w:ascii="Courier New" w:eastAsia="Times New Roman" w:hAnsi="Courier New" w:cs="Courier New"/>
+          <w:color w:val="ADDB67"/>
           <w:sz w:val="18"/>
           <w:szCs w:val="18"/>
           <w:lang w:eastAsia="uk-UA"/>
         </w:rPr>
         <w:lastRenderedPageBreak/>
-        <w:t xml:space="preserve">    </w:t>
-      </w:r>
-      <w:proofErr w:type="spellStart"/>
-      <w:r>
-        <w:rPr>
-          <w:rFonts w:ascii="Courier New" w:eastAsia="Times New Roman" w:hAnsi="Courier New" w:cs="Courier New"/>
-          <w:color w:val="D6DEEB"/>
-          <w:sz w:val="18"/>
-          <w:szCs w:val="18"/>
-          <w:lang w:eastAsia="uk-UA"/>
-        </w:rPr>
-        <w:t>rooms_values</w:t>
-      </w:r>
-      <w:r>
-        <w:rPr>
-          <w:rFonts w:ascii="Courier New" w:eastAsia="Times New Roman" w:hAnsi="Courier New" w:cs="Courier New"/>
-          <w:color w:val="C792EA"/>
-          <w:sz w:val="18"/>
-          <w:szCs w:val="18"/>
-          <w:lang w:eastAsia="uk-UA"/>
-        </w:rPr>
-        <w:t>.</w:t>
-      </w:r>
-      <w:r>
-        <w:rPr>
-          <w:rFonts w:ascii="Courier New" w:eastAsia="Times New Roman" w:hAnsi="Courier New" w:cs="Courier New"/>
-          <w:color w:val="82AAFF"/>
-          <w:sz w:val="18"/>
-          <w:szCs w:val="18"/>
-          <w:lang w:eastAsia="uk-UA"/>
-        </w:rPr>
-        <w:t>pop</w:t>
-      </w:r>
-      <w:proofErr w:type="spellEnd"/>
-      <w:r>
-        <w:rPr>
-          <w:rFonts w:ascii="Courier New" w:eastAsia="Times New Roman" w:hAnsi="Courier New" w:cs="Courier New"/>
-          <w:color w:val="D6DEEB"/>
-          <w:sz w:val="18"/>
-          <w:szCs w:val="18"/>
-          <w:lang w:eastAsia="uk-UA"/>
-        </w:rPr>
-        <w:t>(</w:t>
-      </w:r>
-      <w:proofErr w:type="spellStart"/>
-      <w:r>
-        <w:rPr>
-          <w:rFonts w:ascii="Courier New" w:eastAsia="Times New Roman" w:hAnsi="Courier New" w:cs="Courier New"/>
-          <w:color w:val="D6DEEB"/>
-          <w:sz w:val="18"/>
-          <w:szCs w:val="18"/>
-          <w:lang w:eastAsia="uk-UA"/>
-        </w:rPr>
-        <w:t>max_index</w:t>
-      </w:r>
-      <w:proofErr w:type="spellEnd"/>
-      <w:r>
-        <w:rPr>
-          <w:rFonts w:ascii="Courier New" w:eastAsia="Times New Roman" w:hAnsi="Courier New" w:cs="Courier New"/>
-          <w:color w:val="D6DEEB"/>
-          <w:sz w:val="18"/>
-          <w:szCs w:val="18"/>
-          <w:lang w:eastAsia="uk-UA"/>
-        </w:rPr>
-        <w:t>)</w:t>
-      </w:r>
-      <w:r>
-        <w:rPr>
-          <w:rFonts w:ascii="Courier New" w:eastAsia="Times New Roman" w:hAnsi="Courier New" w:cs="Courier New"/>
-          <w:color w:val="D6DEEB"/>
-          <w:sz w:val="18"/>
-          <w:szCs w:val="18"/>
-          <w:lang w:eastAsia="uk-UA"/>
-        </w:rPr>
-        <w:br/>
-      </w:r>
-      <w:r>
-        <w:rPr>
-          <w:rFonts w:ascii="Courier New" w:eastAsia="Times New Roman" w:hAnsi="Courier New" w:cs="Courier New"/>
-          <w:color w:val="D6DEEB"/>
-          <w:sz w:val="18"/>
-          <w:szCs w:val="18"/>
-          <w:lang w:eastAsia="uk-UA"/>
-        </w:rPr>
-        <w:br/>
-      </w:r>
-      <w:proofErr w:type="spellStart"/>
-      <w:r>
-        <w:rPr>
-          <w:rFonts w:ascii="Courier New" w:eastAsia="Times New Roman" w:hAnsi="Courier New" w:cs="Courier New"/>
-          <w:color w:val="ADDB67"/>
-          <w:sz w:val="18"/>
-          <w:szCs w:val="18"/>
-          <w:lang w:eastAsia="uk-UA"/>
-        </w:rPr>
         <w:t>print</w:t>
       </w:r>
       <w:proofErr w:type="spellEnd"/>
@@ -4848,7 +4769,7 @@
       <w:r>
         <w:rPr>
           <w:rFonts w:ascii="Courier New" w:eastAsia="Times New Roman" w:hAnsi="Courier New" w:cs="Courier New"/>
-          <w:color w:val="ADDB67"/>
+          <w:color w:val="8888C6"/>
           <w:sz w:val="18"/>
           <w:szCs w:val="18"/>
           <w:lang w:eastAsia="uk-UA"/>
@@ -5004,7 +4925,7 @@
           <w:szCs w:val="18"/>
           <w:lang w:eastAsia="uk-UA"/>
         </w:rPr>
-        <w:t># 3. Визначте, в якій аудиторії частіше всього проходять заняття у вашої групи.</w:t>
+        <w:t># 2. Розрахувати кількість занять за місяць у своїй групі</w:t>
       </w:r>
       <w:r>
         <w:rPr>
@@ -5018,6 +4939,673 @@
         </w:rPr>
         <w:br/>
       </w:r>
+      <w:proofErr w:type="spellStart"/>
+      <w:r>
+        <w:rPr>
+          <w:rFonts w:ascii="Courier New" w:eastAsia="Times New Roman" w:hAnsi="Courier New" w:cs="Courier New"/>
+          <w:color w:val="D6DEEB"/>
+          <w:sz w:val="18"/>
+          <w:szCs w:val="18"/>
+          <w:lang w:eastAsia="uk-UA"/>
+        </w:rPr>
+        <w:t>request</w:t>
+      </w:r>
+      <w:proofErr w:type="spellEnd"/>
+      <w:r>
+        <w:rPr>
+          <w:rFonts w:ascii="Courier New" w:eastAsia="Times New Roman" w:hAnsi="Courier New" w:cs="Courier New"/>
+          <w:color w:val="D6DEEB"/>
+          <w:sz w:val="18"/>
+          <w:szCs w:val="18"/>
+          <w:lang w:eastAsia="uk-UA"/>
+        </w:rPr>
+        <w:t xml:space="preserve"> </w:t>
+      </w:r>
+      <w:r>
+        <w:rPr>
+          <w:rFonts w:ascii="Courier New" w:eastAsia="Times New Roman" w:hAnsi="Courier New" w:cs="Courier New"/>
+          <w:color w:val="C792EA"/>
+          <w:sz w:val="18"/>
+          <w:szCs w:val="18"/>
+          <w:lang w:eastAsia="uk-UA"/>
+        </w:rPr>
+        <w:t xml:space="preserve">= </w:t>
+      </w:r>
+      <w:proofErr w:type="spellStart"/>
+      <w:r>
+        <w:rPr>
+          <w:rFonts w:ascii="Courier New" w:eastAsia="Times New Roman" w:hAnsi="Courier New" w:cs="Courier New"/>
+          <w:color w:val="82AAFF"/>
+          <w:sz w:val="18"/>
+          <w:szCs w:val="18"/>
+          <w:lang w:eastAsia="uk-UA"/>
+        </w:rPr>
+        <w:t>get</w:t>
+      </w:r>
+      <w:proofErr w:type="spellEnd"/>
+      <w:r>
+        <w:rPr>
+          <w:rFonts w:ascii="Courier New" w:eastAsia="Times New Roman" w:hAnsi="Courier New" w:cs="Courier New"/>
+          <w:color w:val="D6DEEB"/>
+          <w:sz w:val="18"/>
+          <w:szCs w:val="18"/>
+          <w:lang w:eastAsia="uk-UA"/>
+        </w:rPr>
+        <w:t>(</w:t>
+      </w:r>
+      <w:r>
+        <w:rPr>
+          <w:rFonts w:ascii="Courier New" w:eastAsia="Times New Roman" w:hAnsi="Courier New" w:cs="Courier New"/>
+          <w:color w:val="ECC48D"/>
+          <w:sz w:val="18"/>
+          <w:szCs w:val="18"/>
+          <w:lang w:eastAsia="uk-UA"/>
+        </w:rPr>
+        <w:t>'</w:t>
+      </w:r>
+      <w:r>
+        <w:rPr>
+          <w:rFonts w:ascii="Courier New" w:eastAsia="Times New Roman" w:hAnsi="Courier New" w:cs="Courier New"/>
+          <w:color w:val="808080"/>
+          <w:sz w:val="18"/>
+          <w:szCs w:val="18"/>
+          <w:lang w:eastAsia="uk-UA"/>
+        </w:rPr>
+        <w:t>https://rozklad.ztu.edu.ua/schedule/group/</w:t>
+      </w:r>
+      <w:r>
+        <w:rPr>
+          <w:rFonts w:ascii="Courier New" w:eastAsia="Times New Roman" w:hAnsi="Courier New" w:cs="Courier New"/>
+          <w:color w:val="ECC48D"/>
+          <w:sz w:val="18"/>
+          <w:szCs w:val="18"/>
+          <w:lang w:eastAsia="uk-UA"/>
+        </w:rPr>
+        <w:t xml:space="preserve">' </w:t>
+      </w:r>
+      <w:r>
+        <w:rPr>
+          <w:rFonts w:ascii="Courier New" w:eastAsia="Times New Roman" w:hAnsi="Courier New" w:cs="Courier New"/>
+          <w:color w:val="C792EA"/>
+          <w:sz w:val="18"/>
+          <w:szCs w:val="18"/>
+          <w:lang w:eastAsia="uk-UA"/>
+        </w:rPr>
+        <w:t xml:space="preserve">+ </w:t>
+      </w:r>
+      <w:r>
+        <w:rPr>
+          <w:rFonts w:ascii="Courier New" w:eastAsia="Times New Roman" w:hAnsi="Courier New" w:cs="Courier New"/>
+          <w:color w:val="ECC48D"/>
+          <w:sz w:val="18"/>
+          <w:szCs w:val="18"/>
+          <w:lang w:eastAsia="uk-UA"/>
+        </w:rPr>
+        <w:t>'ВТ-21-1'</w:t>
+      </w:r>
+      <w:r>
+        <w:rPr>
+          <w:rFonts w:ascii="Courier New" w:eastAsia="Times New Roman" w:hAnsi="Courier New" w:cs="Courier New"/>
+          <w:color w:val="D6DEEB"/>
+          <w:sz w:val="18"/>
+          <w:szCs w:val="18"/>
+          <w:lang w:eastAsia="uk-UA"/>
+        </w:rPr>
+        <w:t>)</w:t>
+      </w:r>
+      <w:r>
+        <w:rPr>
+          <w:rFonts w:ascii="Courier New" w:eastAsia="Times New Roman" w:hAnsi="Courier New" w:cs="Courier New"/>
+          <w:color w:val="D6DEEB"/>
+          <w:sz w:val="18"/>
+          <w:szCs w:val="18"/>
+          <w:lang w:eastAsia="uk-UA"/>
+        </w:rPr>
+        <w:br/>
+      </w:r>
+      <w:proofErr w:type="spellStart"/>
+      <w:r>
+        <w:rPr>
+          <w:rFonts w:ascii="Courier New" w:eastAsia="Times New Roman" w:hAnsi="Courier New" w:cs="Courier New"/>
+          <w:color w:val="D6DEEB"/>
+          <w:sz w:val="18"/>
+          <w:szCs w:val="18"/>
+          <w:lang w:eastAsia="uk-UA"/>
+        </w:rPr>
+        <w:t>html</w:t>
+      </w:r>
+      <w:proofErr w:type="spellEnd"/>
+      <w:r>
+        <w:rPr>
+          <w:rFonts w:ascii="Courier New" w:eastAsia="Times New Roman" w:hAnsi="Courier New" w:cs="Courier New"/>
+          <w:color w:val="D6DEEB"/>
+          <w:sz w:val="18"/>
+          <w:szCs w:val="18"/>
+          <w:lang w:eastAsia="uk-UA"/>
+        </w:rPr>
+        <w:t xml:space="preserve"> </w:t>
+      </w:r>
+      <w:r>
+        <w:rPr>
+          <w:rFonts w:ascii="Courier New" w:eastAsia="Times New Roman" w:hAnsi="Courier New" w:cs="Courier New"/>
+          <w:color w:val="C792EA"/>
+          <w:sz w:val="18"/>
+          <w:szCs w:val="18"/>
+          <w:lang w:eastAsia="uk-UA"/>
+        </w:rPr>
+        <w:t xml:space="preserve">= </w:t>
+      </w:r>
+      <w:proofErr w:type="spellStart"/>
+      <w:r>
+        <w:rPr>
+          <w:rFonts w:ascii="Courier New" w:eastAsia="Times New Roman" w:hAnsi="Courier New" w:cs="Courier New"/>
+          <w:color w:val="82AAFF"/>
+          <w:sz w:val="18"/>
+          <w:szCs w:val="18"/>
+          <w:lang w:eastAsia="uk-UA"/>
+        </w:rPr>
+        <w:t>BeautifulSoup</w:t>
+      </w:r>
+      <w:proofErr w:type="spellEnd"/>
+      <w:r>
+        <w:rPr>
+          <w:rFonts w:ascii="Courier New" w:eastAsia="Times New Roman" w:hAnsi="Courier New" w:cs="Courier New"/>
+          <w:color w:val="D6DEEB"/>
+          <w:sz w:val="18"/>
+          <w:szCs w:val="18"/>
+          <w:lang w:eastAsia="uk-UA"/>
+        </w:rPr>
+        <w:t>(</w:t>
+      </w:r>
+      <w:proofErr w:type="spellStart"/>
+      <w:r>
+        <w:rPr>
+          <w:rFonts w:ascii="Courier New" w:eastAsia="Times New Roman" w:hAnsi="Courier New" w:cs="Courier New"/>
+          <w:color w:val="D6DEEB"/>
+          <w:sz w:val="18"/>
+          <w:szCs w:val="18"/>
+          <w:lang w:eastAsia="uk-UA"/>
+        </w:rPr>
+        <w:t>request</w:t>
+      </w:r>
+      <w:r>
+        <w:rPr>
+          <w:rFonts w:ascii="Courier New" w:eastAsia="Times New Roman" w:hAnsi="Courier New" w:cs="Courier New"/>
+          <w:color w:val="C792EA"/>
+          <w:sz w:val="18"/>
+          <w:szCs w:val="18"/>
+          <w:lang w:eastAsia="uk-UA"/>
+        </w:rPr>
+        <w:t>.</w:t>
+      </w:r>
+      <w:r>
+        <w:rPr>
+          <w:rFonts w:ascii="Courier New" w:eastAsia="Times New Roman" w:hAnsi="Courier New" w:cs="Courier New"/>
+          <w:color w:val="D6DEEB"/>
+          <w:sz w:val="18"/>
+          <w:szCs w:val="18"/>
+          <w:lang w:eastAsia="uk-UA"/>
+        </w:rPr>
+        <w:t>content</w:t>
+      </w:r>
+      <w:proofErr w:type="spellEnd"/>
+      <w:r>
+        <w:rPr>
+          <w:rFonts w:ascii="Courier New" w:eastAsia="Times New Roman" w:hAnsi="Courier New" w:cs="Courier New"/>
+          <w:color w:val="5F7E97"/>
+          <w:sz w:val="18"/>
+          <w:szCs w:val="18"/>
+          <w:lang w:eastAsia="uk-UA"/>
+        </w:rPr>
+        <w:t xml:space="preserve">, </w:t>
+      </w:r>
+      <w:r>
+        <w:rPr>
+          <w:rFonts w:ascii="Courier New" w:eastAsia="Times New Roman" w:hAnsi="Courier New" w:cs="Courier New"/>
+          <w:color w:val="ECC48D"/>
+          <w:sz w:val="18"/>
+          <w:szCs w:val="18"/>
+          <w:lang w:eastAsia="uk-UA"/>
+        </w:rPr>
+        <w:t>"</w:t>
+      </w:r>
+      <w:proofErr w:type="spellStart"/>
+      <w:r>
+        <w:rPr>
+          <w:rFonts w:ascii="Courier New" w:eastAsia="Times New Roman" w:hAnsi="Courier New" w:cs="Courier New"/>
+          <w:color w:val="ECC48D"/>
+          <w:sz w:val="18"/>
+          <w:szCs w:val="18"/>
+          <w:lang w:eastAsia="uk-UA"/>
+        </w:rPr>
+        <w:t>lxml</w:t>
+      </w:r>
+      <w:proofErr w:type="spellEnd"/>
+      <w:r>
+        <w:rPr>
+          <w:rFonts w:ascii="Courier New" w:eastAsia="Times New Roman" w:hAnsi="Courier New" w:cs="Courier New"/>
+          <w:color w:val="ECC48D"/>
+          <w:sz w:val="18"/>
+          <w:szCs w:val="18"/>
+          <w:lang w:eastAsia="uk-UA"/>
+        </w:rPr>
+        <w:t>"</w:t>
+      </w:r>
+      <w:r>
+        <w:rPr>
+          <w:rFonts w:ascii="Courier New" w:eastAsia="Times New Roman" w:hAnsi="Courier New" w:cs="Courier New"/>
+          <w:color w:val="D6DEEB"/>
+          <w:sz w:val="18"/>
+          <w:szCs w:val="18"/>
+          <w:lang w:eastAsia="uk-UA"/>
+        </w:rPr>
+        <w:t>)</w:t>
+      </w:r>
+      <w:r>
+        <w:rPr>
+          <w:rFonts w:ascii="Courier New" w:eastAsia="Times New Roman" w:hAnsi="Courier New" w:cs="Courier New"/>
+          <w:color w:val="D6DEEB"/>
+          <w:sz w:val="18"/>
+          <w:szCs w:val="18"/>
+          <w:lang w:eastAsia="uk-UA"/>
+        </w:rPr>
+        <w:br/>
+        <w:t xml:space="preserve">vt_21_1_rooms </w:t>
+      </w:r>
+      <w:r>
+        <w:rPr>
+          <w:rFonts w:ascii="Courier New" w:eastAsia="Times New Roman" w:hAnsi="Courier New" w:cs="Courier New"/>
+          <w:color w:val="C792EA"/>
+          <w:sz w:val="18"/>
+          <w:szCs w:val="18"/>
+          <w:lang w:eastAsia="uk-UA"/>
+        </w:rPr>
+        <w:t xml:space="preserve">= </w:t>
+      </w:r>
+      <w:proofErr w:type="spellStart"/>
+      <w:r>
+        <w:rPr>
+          <w:rFonts w:ascii="Courier New" w:eastAsia="Times New Roman" w:hAnsi="Courier New" w:cs="Courier New"/>
+          <w:color w:val="D6DEEB"/>
+          <w:sz w:val="18"/>
+          <w:szCs w:val="18"/>
+          <w:lang w:eastAsia="uk-UA"/>
+        </w:rPr>
+        <w:t>html</w:t>
+      </w:r>
+      <w:r>
+        <w:rPr>
+          <w:rFonts w:ascii="Courier New" w:eastAsia="Times New Roman" w:hAnsi="Courier New" w:cs="Courier New"/>
+          <w:color w:val="C792EA"/>
+          <w:sz w:val="18"/>
+          <w:szCs w:val="18"/>
+          <w:lang w:eastAsia="uk-UA"/>
+        </w:rPr>
+        <w:t>.</w:t>
+      </w:r>
+      <w:r>
+        <w:rPr>
+          <w:rFonts w:ascii="Courier New" w:eastAsia="Times New Roman" w:hAnsi="Courier New" w:cs="Courier New"/>
+          <w:color w:val="82AAFF"/>
+          <w:sz w:val="18"/>
+          <w:szCs w:val="18"/>
+          <w:lang w:eastAsia="uk-UA"/>
+        </w:rPr>
+        <w:t>select</w:t>
+      </w:r>
+      <w:proofErr w:type="spellEnd"/>
+      <w:r>
+        <w:rPr>
+          <w:rFonts w:ascii="Courier New" w:eastAsia="Times New Roman" w:hAnsi="Courier New" w:cs="Courier New"/>
+          <w:color w:val="D6DEEB"/>
+          <w:sz w:val="18"/>
+          <w:szCs w:val="18"/>
+          <w:lang w:eastAsia="uk-UA"/>
+        </w:rPr>
+        <w:t>(</w:t>
+      </w:r>
+      <w:r>
+        <w:rPr>
+          <w:rFonts w:ascii="Courier New" w:eastAsia="Times New Roman" w:hAnsi="Courier New" w:cs="Courier New"/>
+          <w:color w:val="ECC48D"/>
+          <w:sz w:val="18"/>
+          <w:szCs w:val="18"/>
+          <w:lang w:eastAsia="uk-UA"/>
+        </w:rPr>
+        <w:t>'.</w:t>
+      </w:r>
+      <w:proofErr w:type="spellStart"/>
+      <w:r>
+        <w:rPr>
+          <w:rFonts w:ascii="Courier New" w:eastAsia="Times New Roman" w:hAnsi="Courier New" w:cs="Courier New"/>
+          <w:color w:val="ECC48D"/>
+          <w:sz w:val="18"/>
+          <w:szCs w:val="18"/>
+          <w:lang w:eastAsia="uk-UA"/>
+        </w:rPr>
+        <w:t>schedule</w:t>
+      </w:r>
+      <w:proofErr w:type="spellEnd"/>
+      <w:r>
+        <w:rPr>
+          <w:rFonts w:ascii="Courier New" w:eastAsia="Times New Roman" w:hAnsi="Courier New" w:cs="Courier New"/>
+          <w:color w:val="ECC48D"/>
+          <w:sz w:val="18"/>
+          <w:szCs w:val="18"/>
+          <w:lang w:eastAsia="uk-UA"/>
+        </w:rPr>
+        <w:t xml:space="preserve"> .</w:t>
+      </w:r>
+      <w:proofErr w:type="spellStart"/>
+      <w:r>
+        <w:rPr>
+          <w:rFonts w:ascii="Courier New" w:eastAsia="Times New Roman" w:hAnsi="Courier New" w:cs="Courier New"/>
+          <w:color w:val="ECC48D"/>
+          <w:sz w:val="18"/>
+          <w:szCs w:val="18"/>
+          <w:lang w:eastAsia="uk-UA"/>
+        </w:rPr>
+        <w:t>variative</w:t>
+      </w:r>
+      <w:proofErr w:type="spellEnd"/>
+      <w:r>
+        <w:rPr>
+          <w:rFonts w:ascii="Courier New" w:eastAsia="Times New Roman" w:hAnsi="Courier New" w:cs="Courier New"/>
+          <w:color w:val="ECC48D"/>
+          <w:sz w:val="18"/>
+          <w:szCs w:val="18"/>
+          <w:lang w:eastAsia="uk-UA"/>
+        </w:rPr>
+        <w:t xml:space="preserve"> .</w:t>
+      </w:r>
+      <w:proofErr w:type="spellStart"/>
+      <w:r>
+        <w:rPr>
+          <w:rFonts w:ascii="Courier New" w:eastAsia="Times New Roman" w:hAnsi="Courier New" w:cs="Courier New"/>
+          <w:color w:val="ECC48D"/>
+          <w:sz w:val="18"/>
+          <w:szCs w:val="18"/>
+          <w:lang w:eastAsia="uk-UA"/>
+        </w:rPr>
+        <w:t>room</w:t>
+      </w:r>
+      <w:proofErr w:type="spellEnd"/>
+      <w:r>
+        <w:rPr>
+          <w:rFonts w:ascii="Courier New" w:eastAsia="Times New Roman" w:hAnsi="Courier New" w:cs="Courier New"/>
+          <w:color w:val="ECC48D"/>
+          <w:sz w:val="18"/>
+          <w:szCs w:val="18"/>
+          <w:lang w:eastAsia="uk-UA"/>
+        </w:rPr>
+        <w:t>'</w:t>
+      </w:r>
+      <w:r>
+        <w:rPr>
+          <w:rFonts w:ascii="Courier New" w:eastAsia="Times New Roman" w:hAnsi="Courier New" w:cs="Courier New"/>
+          <w:color w:val="D6DEEB"/>
+          <w:sz w:val="18"/>
+          <w:szCs w:val="18"/>
+          <w:lang w:eastAsia="uk-UA"/>
+        </w:rPr>
+        <w:t>)</w:t>
+      </w:r>
+      <w:r>
+        <w:rPr>
+          <w:rFonts w:ascii="Courier New" w:eastAsia="Times New Roman" w:hAnsi="Courier New" w:cs="Courier New"/>
+          <w:color w:val="D6DEEB"/>
+          <w:sz w:val="18"/>
+          <w:szCs w:val="18"/>
+          <w:lang w:eastAsia="uk-UA"/>
+        </w:rPr>
+        <w:br/>
+      </w:r>
+      <w:proofErr w:type="spellStart"/>
+      <w:r>
+        <w:rPr>
+          <w:rFonts w:ascii="Courier New" w:eastAsia="Times New Roman" w:hAnsi="Courier New" w:cs="Courier New"/>
+          <w:color w:val="ADDB67"/>
+          <w:sz w:val="18"/>
+          <w:szCs w:val="18"/>
+          <w:lang w:eastAsia="uk-UA"/>
+        </w:rPr>
+        <w:t>print</w:t>
+      </w:r>
+      <w:proofErr w:type="spellEnd"/>
+      <w:r>
+        <w:rPr>
+          <w:rFonts w:ascii="Courier New" w:eastAsia="Times New Roman" w:hAnsi="Courier New" w:cs="Courier New"/>
+          <w:color w:val="D6DEEB"/>
+          <w:sz w:val="18"/>
+          <w:szCs w:val="18"/>
+          <w:lang w:eastAsia="uk-UA"/>
+        </w:rPr>
+        <w:t>(</w:t>
+      </w:r>
+      <w:proofErr w:type="spellStart"/>
+      <w:r>
+        <w:rPr>
+          <w:rFonts w:ascii="Courier New" w:eastAsia="Times New Roman" w:hAnsi="Courier New" w:cs="Courier New"/>
+          <w:color w:val="ECC48D"/>
+          <w:sz w:val="18"/>
+          <w:szCs w:val="18"/>
+          <w:lang w:eastAsia="uk-UA"/>
+        </w:rPr>
+        <w:t>f'Count</w:t>
+      </w:r>
+      <w:proofErr w:type="spellEnd"/>
+      <w:r>
+        <w:rPr>
+          <w:rFonts w:ascii="Courier New" w:eastAsia="Times New Roman" w:hAnsi="Courier New" w:cs="Courier New"/>
+          <w:color w:val="ECC48D"/>
+          <w:sz w:val="18"/>
+          <w:szCs w:val="18"/>
+          <w:lang w:eastAsia="uk-UA"/>
+        </w:rPr>
+        <w:t xml:space="preserve"> </w:t>
+      </w:r>
+      <w:proofErr w:type="spellStart"/>
+      <w:r>
+        <w:rPr>
+          <w:rFonts w:ascii="Courier New" w:eastAsia="Times New Roman" w:hAnsi="Courier New" w:cs="Courier New"/>
+          <w:color w:val="ECC48D"/>
+          <w:sz w:val="18"/>
+          <w:szCs w:val="18"/>
+          <w:lang w:eastAsia="uk-UA"/>
+        </w:rPr>
+        <w:t>of</w:t>
+      </w:r>
+      <w:proofErr w:type="spellEnd"/>
+      <w:r>
+        <w:rPr>
+          <w:rFonts w:ascii="Courier New" w:eastAsia="Times New Roman" w:hAnsi="Courier New" w:cs="Courier New"/>
+          <w:color w:val="ECC48D"/>
+          <w:sz w:val="18"/>
+          <w:szCs w:val="18"/>
+          <w:lang w:eastAsia="uk-UA"/>
+        </w:rPr>
+        <w:t xml:space="preserve"> </w:t>
+      </w:r>
+      <w:proofErr w:type="spellStart"/>
+      <w:r>
+        <w:rPr>
+          <w:rFonts w:ascii="Courier New" w:eastAsia="Times New Roman" w:hAnsi="Courier New" w:cs="Courier New"/>
+          <w:color w:val="ECC48D"/>
+          <w:sz w:val="18"/>
+          <w:szCs w:val="18"/>
+          <w:lang w:eastAsia="uk-UA"/>
+        </w:rPr>
+        <w:t>classes</w:t>
+      </w:r>
+      <w:proofErr w:type="spellEnd"/>
+      <w:r>
+        <w:rPr>
+          <w:rFonts w:ascii="Courier New" w:eastAsia="Times New Roman" w:hAnsi="Courier New" w:cs="Courier New"/>
+          <w:color w:val="ECC48D"/>
+          <w:sz w:val="18"/>
+          <w:szCs w:val="18"/>
+          <w:lang w:eastAsia="uk-UA"/>
+        </w:rPr>
+        <w:t xml:space="preserve"> </w:t>
+      </w:r>
+      <w:proofErr w:type="spellStart"/>
+      <w:r>
+        <w:rPr>
+          <w:rFonts w:ascii="Courier New" w:eastAsia="Times New Roman" w:hAnsi="Courier New" w:cs="Courier New"/>
+          <w:color w:val="ECC48D"/>
+          <w:sz w:val="18"/>
+          <w:szCs w:val="18"/>
+          <w:lang w:eastAsia="uk-UA"/>
+        </w:rPr>
+        <w:t>of</w:t>
+      </w:r>
+      <w:proofErr w:type="spellEnd"/>
+      <w:r>
+        <w:rPr>
+          <w:rFonts w:ascii="Courier New" w:eastAsia="Times New Roman" w:hAnsi="Courier New" w:cs="Courier New"/>
+          <w:color w:val="ECC48D"/>
+          <w:sz w:val="18"/>
+          <w:szCs w:val="18"/>
+          <w:lang w:eastAsia="uk-UA"/>
+        </w:rPr>
+        <w:t xml:space="preserve"> ВТ-21-1 </w:t>
+      </w:r>
+      <w:proofErr w:type="spellStart"/>
+      <w:r>
+        <w:rPr>
+          <w:rFonts w:ascii="Courier New" w:eastAsia="Times New Roman" w:hAnsi="Courier New" w:cs="Courier New"/>
+          <w:color w:val="ECC48D"/>
+          <w:sz w:val="18"/>
+          <w:szCs w:val="18"/>
+          <w:lang w:eastAsia="uk-UA"/>
+        </w:rPr>
+        <w:t>in</w:t>
+      </w:r>
+      <w:proofErr w:type="spellEnd"/>
+      <w:r>
+        <w:rPr>
+          <w:rFonts w:ascii="Courier New" w:eastAsia="Times New Roman" w:hAnsi="Courier New" w:cs="Courier New"/>
+          <w:color w:val="ECC48D"/>
+          <w:sz w:val="18"/>
+          <w:szCs w:val="18"/>
+          <w:lang w:eastAsia="uk-UA"/>
+        </w:rPr>
+        <w:t xml:space="preserve"> 28 </w:t>
+      </w:r>
+      <w:proofErr w:type="spellStart"/>
+      <w:r>
+        <w:rPr>
+          <w:rFonts w:ascii="Courier New" w:eastAsia="Times New Roman" w:hAnsi="Courier New" w:cs="Courier New"/>
+          <w:color w:val="ECC48D"/>
+          <w:sz w:val="18"/>
+          <w:szCs w:val="18"/>
+          <w:lang w:eastAsia="uk-UA"/>
+        </w:rPr>
+        <w:t>days</w:t>
+      </w:r>
+      <w:proofErr w:type="spellEnd"/>
+      <w:r>
+        <w:rPr>
+          <w:rFonts w:ascii="Courier New" w:eastAsia="Times New Roman" w:hAnsi="Courier New" w:cs="Courier New"/>
+          <w:color w:val="ECC48D"/>
+          <w:sz w:val="18"/>
+          <w:szCs w:val="18"/>
+          <w:lang w:eastAsia="uk-UA"/>
+        </w:rPr>
+        <w:t>: {</w:t>
+      </w:r>
+      <w:proofErr w:type="spellStart"/>
+      <w:r>
+        <w:rPr>
+          <w:rFonts w:ascii="Courier New" w:eastAsia="Times New Roman" w:hAnsi="Courier New" w:cs="Courier New"/>
+          <w:color w:val="8888C6"/>
+          <w:sz w:val="18"/>
+          <w:szCs w:val="18"/>
+          <w:lang w:eastAsia="uk-UA"/>
+        </w:rPr>
+        <w:t>len</w:t>
+      </w:r>
+      <w:proofErr w:type="spellEnd"/>
+      <w:r>
+        <w:rPr>
+          <w:rFonts w:ascii="Courier New" w:eastAsia="Times New Roman" w:hAnsi="Courier New" w:cs="Courier New"/>
+          <w:color w:val="D6DEEB"/>
+          <w:sz w:val="18"/>
+          <w:szCs w:val="18"/>
+          <w:lang w:eastAsia="uk-UA"/>
+        </w:rPr>
+        <w:t xml:space="preserve">(vt_21_1_rooms) </w:t>
+      </w:r>
+      <w:r>
+        <w:rPr>
+          <w:rFonts w:ascii="Courier New" w:eastAsia="Times New Roman" w:hAnsi="Courier New" w:cs="Courier New"/>
+          <w:color w:val="C792EA"/>
+          <w:sz w:val="18"/>
+          <w:szCs w:val="18"/>
+          <w:lang w:eastAsia="uk-UA"/>
+        </w:rPr>
+        <w:t xml:space="preserve">* </w:t>
+      </w:r>
+      <w:r>
+        <w:rPr>
+          <w:rFonts w:ascii="Courier New" w:eastAsia="Times New Roman" w:hAnsi="Courier New" w:cs="Courier New"/>
+          <w:color w:val="F78C6C"/>
+          <w:sz w:val="18"/>
+          <w:szCs w:val="18"/>
+          <w:lang w:eastAsia="uk-UA"/>
+        </w:rPr>
+        <w:t>2</w:t>
+      </w:r>
+      <w:r>
+        <w:rPr>
+          <w:rFonts w:ascii="Courier New" w:eastAsia="Times New Roman" w:hAnsi="Courier New" w:cs="Courier New"/>
+          <w:color w:val="ECC48D"/>
+          <w:sz w:val="18"/>
+          <w:szCs w:val="18"/>
+          <w:lang w:eastAsia="uk-UA"/>
+        </w:rPr>
+        <w:t>}'</w:t>
+      </w:r>
+      <w:r>
+        <w:rPr>
+          <w:rFonts w:ascii="Courier New" w:eastAsia="Times New Roman" w:hAnsi="Courier New" w:cs="Courier New"/>
+          <w:color w:val="D6DEEB"/>
+          <w:sz w:val="18"/>
+          <w:szCs w:val="18"/>
+          <w:lang w:eastAsia="uk-UA"/>
+        </w:rPr>
+        <w:t>)</w:t>
+      </w:r>
+      <w:r>
+        <w:rPr>
+          <w:rFonts w:ascii="Courier New" w:eastAsia="Times New Roman" w:hAnsi="Courier New" w:cs="Courier New"/>
+          <w:color w:val="D6DEEB"/>
+          <w:sz w:val="18"/>
+          <w:szCs w:val="18"/>
+          <w:lang w:eastAsia="uk-UA"/>
+        </w:rPr>
+        <w:br/>
+      </w:r>
+      <w:r>
+        <w:rPr>
+          <w:rFonts w:ascii="Courier New" w:eastAsia="Times New Roman" w:hAnsi="Courier New" w:cs="Courier New"/>
+          <w:color w:val="D6DEEB"/>
+          <w:sz w:val="18"/>
+          <w:szCs w:val="18"/>
+          <w:lang w:eastAsia="uk-UA"/>
+        </w:rPr>
+        <w:br/>
+      </w:r>
+      <w:r>
+        <w:rPr>
+          <w:rFonts w:ascii="Courier New" w:eastAsia="Times New Roman" w:hAnsi="Courier New" w:cs="Courier New"/>
+          <w:color w:val="D6DEEB"/>
+          <w:sz w:val="18"/>
+          <w:szCs w:val="18"/>
+          <w:lang w:eastAsia="uk-UA"/>
+        </w:rPr>
+        <w:br/>
+      </w:r>
       <w:r>
         <w:rPr>
           <w:rFonts w:ascii="Courier New" w:eastAsia="Times New Roman" w:hAnsi="Courier New" w:cs="Courier New"/>
@@ -5028,10 +5616,8 @@
           <w:szCs w:val="18"/>
           <w:lang w:eastAsia="uk-UA"/>
         </w:rPr>
-        <w:br/>
-        <w:t xml:space="preserve"># </w:t>
-      </w:r>
-      <w:proofErr w:type="spellStart"/>
+        <w:t># 3. Визначте, в якій аудиторії частіше всього проходять заняття у вашої групи.</w:t>
+      </w:r>
       <w:r>
         <w:rPr>
           <w:rFonts w:ascii="Courier New" w:eastAsia="Times New Roman" w:hAnsi="Courier New" w:cs="Courier New"/>
@@ -5042,9 +5628,8 @@
           <w:szCs w:val="18"/>
           <w:lang w:eastAsia="uk-UA"/>
         </w:rPr>
-        <w:t>Parse</w:t>
-      </w:r>
-      <w:proofErr w:type="spellEnd"/>
+        <w:br/>
+      </w:r>
       <w:r>
         <w:rPr>
           <w:rFonts w:ascii="Courier New" w:eastAsia="Times New Roman" w:hAnsi="Courier New" w:cs="Courier New"/>
@@ -5055,7 +5640,8 @@
           <w:szCs w:val="18"/>
           <w:lang w:eastAsia="uk-UA"/>
         </w:rPr>
-        <w:t xml:space="preserve"> </w:t>
+        <w:br/>
+        <w:t xml:space="preserve"># </w:t>
       </w:r>
       <w:proofErr w:type="spellStart"/>
       <w:r>
@@ -5068,7 +5654,7 @@
           <w:szCs w:val="18"/>
           <w:lang w:eastAsia="uk-UA"/>
         </w:rPr>
-        <w:t>schedule</w:t>
+        <w:t>Parse</w:t>
       </w:r>
       <w:proofErr w:type="spellEnd"/>
       <w:r>
@@ -5094,7 +5680,7 @@
           <w:szCs w:val="18"/>
           <w:lang w:eastAsia="uk-UA"/>
         </w:rPr>
-        <w:t>of</w:t>
+        <w:t>schedule</w:t>
       </w:r>
       <w:proofErr w:type="spellEnd"/>
       <w:r>
@@ -5107,8 +5693,9 @@
           <w:szCs w:val="18"/>
           <w:lang w:eastAsia="uk-UA"/>
         </w:rPr>
-        <w:t xml:space="preserve"> ВТ-21-1</w:t>
-      </w:r>
+        <w:t xml:space="preserve"> </w:t>
+      </w:r>
+      <w:proofErr w:type="spellStart"/>
       <w:r>
         <w:rPr>
           <w:rFonts w:ascii="Courier New" w:eastAsia="Times New Roman" w:hAnsi="Courier New" w:cs="Courier New"/>
@@ -5119,428 +5706,41 @@
           <w:szCs w:val="18"/>
           <w:lang w:eastAsia="uk-UA"/>
         </w:rPr>
+        <w:t>of</w:t>
+      </w:r>
+      <w:proofErr w:type="spellEnd"/>
+      <w:r>
+        <w:rPr>
+          <w:rFonts w:ascii="Courier New" w:eastAsia="Times New Roman" w:hAnsi="Courier New" w:cs="Courier New"/>
+          <w:i/>
+          <w:iCs/>
+          <w:color w:val="637777"/>
+          <w:sz w:val="18"/>
+          <w:szCs w:val="18"/>
+          <w:lang w:eastAsia="uk-UA"/>
+        </w:rPr>
+        <w:t xml:space="preserve"> ВТ-21-1</w:t>
+      </w:r>
+      <w:r>
+        <w:rPr>
+          <w:rFonts w:ascii="Courier New" w:eastAsia="Times New Roman" w:hAnsi="Courier New" w:cs="Courier New"/>
+          <w:i/>
+          <w:iCs/>
+          <w:color w:val="637777"/>
+          <w:sz w:val="18"/>
+          <w:szCs w:val="18"/>
+          <w:lang w:eastAsia="uk-UA"/>
+        </w:rPr>
         <w:br/>
       </w:r>
-      <w:proofErr w:type="spellStart"/>
-      <w:r>
-        <w:rPr>
-          <w:rFonts w:ascii="Courier New" w:eastAsia="Times New Roman" w:hAnsi="Courier New" w:cs="Courier New"/>
-          <w:color w:val="D6DEEB"/>
-          <w:sz w:val="18"/>
-          <w:szCs w:val="18"/>
-          <w:lang w:eastAsia="uk-UA"/>
-        </w:rPr>
-        <w:t>request</w:t>
-      </w:r>
-      <w:proofErr w:type="spellEnd"/>
-      <w:r>
-        <w:rPr>
-          <w:rFonts w:ascii="Courier New" w:eastAsia="Times New Roman" w:hAnsi="Courier New" w:cs="Courier New"/>
-          <w:color w:val="D6DEEB"/>
-          <w:sz w:val="18"/>
-          <w:szCs w:val="18"/>
-          <w:lang w:eastAsia="uk-UA"/>
-        </w:rPr>
-        <w:t xml:space="preserve"> </w:t>
-      </w:r>
-      <w:r>
-        <w:rPr>
-          <w:rFonts w:ascii="Courier New" w:eastAsia="Times New Roman" w:hAnsi="Courier New" w:cs="Courier New"/>
-          <w:color w:val="C792EA"/>
-          <w:sz w:val="18"/>
-          <w:szCs w:val="18"/>
-          <w:lang w:eastAsia="uk-UA"/>
-        </w:rPr>
-        <w:t xml:space="preserve">= </w:t>
-      </w:r>
-      <w:proofErr w:type="spellStart"/>
-      <w:r>
-        <w:rPr>
-          <w:rFonts w:ascii="Courier New" w:eastAsia="Times New Roman" w:hAnsi="Courier New" w:cs="Courier New"/>
-          <w:color w:val="82AAFF"/>
-          <w:sz w:val="18"/>
-          <w:szCs w:val="18"/>
-          <w:lang w:eastAsia="uk-UA"/>
-        </w:rPr>
-        <w:t>get</w:t>
-      </w:r>
-      <w:proofErr w:type="spellEnd"/>
-      <w:r>
-        <w:rPr>
-          <w:rFonts w:ascii="Courier New" w:eastAsia="Times New Roman" w:hAnsi="Courier New" w:cs="Courier New"/>
-          <w:color w:val="D6DEEB"/>
-          <w:sz w:val="18"/>
-          <w:szCs w:val="18"/>
-          <w:lang w:eastAsia="uk-UA"/>
-        </w:rPr>
-        <w:t>(</w:t>
-      </w:r>
-      <w:r>
-        <w:rPr>
-          <w:rFonts w:ascii="Courier New" w:eastAsia="Times New Roman" w:hAnsi="Courier New" w:cs="Courier New"/>
-          <w:color w:val="ECC48D"/>
-          <w:sz w:val="18"/>
-          <w:szCs w:val="18"/>
-          <w:lang w:eastAsia="uk-UA"/>
-        </w:rPr>
-        <w:t>'</w:t>
-      </w:r>
-      <w:r>
-        <w:rPr>
-          <w:rFonts w:ascii="Courier New" w:eastAsia="Times New Roman" w:hAnsi="Courier New" w:cs="Courier New"/>
-          <w:color w:val="808080"/>
-          <w:sz w:val="18"/>
-          <w:szCs w:val="18"/>
-          <w:lang w:eastAsia="uk-UA"/>
-        </w:rPr>
-        <w:t>https://rozklad.ztu.edu.ua/schedule/group/</w:t>
-      </w:r>
-      <w:r>
-        <w:rPr>
-          <w:rFonts w:ascii="Courier New" w:eastAsia="Times New Roman" w:hAnsi="Courier New" w:cs="Courier New"/>
-          <w:color w:val="ECC48D"/>
-          <w:sz w:val="18"/>
-          <w:szCs w:val="18"/>
-          <w:lang w:eastAsia="uk-UA"/>
-        </w:rPr>
-        <w:t xml:space="preserve">' </w:t>
-      </w:r>
-      <w:r>
-        <w:rPr>
-          <w:rFonts w:ascii="Courier New" w:eastAsia="Times New Roman" w:hAnsi="Courier New" w:cs="Courier New"/>
-          <w:color w:val="C792EA"/>
-          <w:sz w:val="18"/>
-          <w:szCs w:val="18"/>
-          <w:lang w:eastAsia="uk-UA"/>
-        </w:rPr>
-        <w:t xml:space="preserve">+ </w:t>
-      </w:r>
-      <w:r>
-        <w:rPr>
-          <w:rFonts w:ascii="Courier New" w:eastAsia="Times New Roman" w:hAnsi="Courier New" w:cs="Courier New"/>
-          <w:color w:val="ECC48D"/>
-          <w:sz w:val="18"/>
-          <w:szCs w:val="18"/>
-          <w:lang w:eastAsia="uk-UA"/>
-        </w:rPr>
-        <w:t>'ВТ-21-1'</w:t>
-      </w:r>
-      <w:r>
-        <w:rPr>
-          <w:rFonts w:ascii="Courier New" w:eastAsia="Times New Roman" w:hAnsi="Courier New" w:cs="Courier New"/>
-          <w:color w:val="D6DEEB"/>
-          <w:sz w:val="18"/>
-          <w:szCs w:val="18"/>
-          <w:lang w:eastAsia="uk-UA"/>
-        </w:rPr>
-        <w:t>)</w:t>
-      </w:r>
-      <w:r>
-        <w:rPr>
-          <w:rFonts w:ascii="Courier New" w:eastAsia="Times New Roman" w:hAnsi="Courier New" w:cs="Courier New"/>
-          <w:color w:val="D6DEEB"/>
-          <w:sz w:val="18"/>
-          <w:szCs w:val="18"/>
-          <w:lang w:eastAsia="uk-UA"/>
-        </w:rPr>
-        <w:br/>
-      </w:r>
-      <w:proofErr w:type="spellStart"/>
-      <w:r>
-        <w:rPr>
-          <w:rFonts w:ascii="Courier New" w:eastAsia="Times New Roman" w:hAnsi="Courier New" w:cs="Courier New"/>
-          <w:color w:val="D6DEEB"/>
-          <w:sz w:val="18"/>
-          <w:szCs w:val="18"/>
-          <w:lang w:eastAsia="uk-UA"/>
-        </w:rPr>
-        <w:t>html</w:t>
-      </w:r>
-      <w:proofErr w:type="spellEnd"/>
-      <w:r>
-        <w:rPr>
-          <w:rFonts w:ascii="Courier New" w:eastAsia="Times New Roman" w:hAnsi="Courier New" w:cs="Courier New"/>
-          <w:color w:val="D6DEEB"/>
-          <w:sz w:val="18"/>
-          <w:szCs w:val="18"/>
-          <w:lang w:eastAsia="uk-UA"/>
-        </w:rPr>
-        <w:t xml:space="preserve"> </w:t>
-      </w:r>
-      <w:r>
-        <w:rPr>
-          <w:rFonts w:ascii="Courier New" w:eastAsia="Times New Roman" w:hAnsi="Courier New" w:cs="Courier New"/>
-          <w:color w:val="C792EA"/>
-          <w:sz w:val="18"/>
-          <w:szCs w:val="18"/>
-          <w:lang w:eastAsia="uk-UA"/>
-        </w:rPr>
-        <w:t xml:space="preserve">= </w:t>
-      </w:r>
-      <w:proofErr w:type="spellStart"/>
-      <w:r>
-        <w:rPr>
-          <w:rFonts w:ascii="Courier New" w:eastAsia="Times New Roman" w:hAnsi="Courier New" w:cs="Courier New"/>
-          <w:color w:val="82AAFF"/>
-          <w:sz w:val="18"/>
-          <w:szCs w:val="18"/>
-          <w:lang w:eastAsia="uk-UA"/>
-        </w:rPr>
-        <w:t>BeautifulSoup</w:t>
-      </w:r>
-      <w:proofErr w:type="spellEnd"/>
-      <w:r>
-        <w:rPr>
-          <w:rFonts w:ascii="Courier New" w:eastAsia="Times New Roman" w:hAnsi="Courier New" w:cs="Courier New"/>
-          <w:color w:val="D6DEEB"/>
-          <w:sz w:val="18"/>
-          <w:szCs w:val="18"/>
-          <w:lang w:eastAsia="uk-UA"/>
-        </w:rPr>
-        <w:t>(</w:t>
-      </w:r>
-      <w:proofErr w:type="spellStart"/>
-      <w:r>
-        <w:rPr>
-          <w:rFonts w:ascii="Courier New" w:eastAsia="Times New Roman" w:hAnsi="Courier New" w:cs="Courier New"/>
-          <w:color w:val="D6DEEB"/>
-          <w:sz w:val="18"/>
-          <w:szCs w:val="18"/>
-          <w:lang w:eastAsia="uk-UA"/>
-        </w:rPr>
-        <w:t>request</w:t>
-      </w:r>
-      <w:r>
-        <w:rPr>
-          <w:rFonts w:ascii="Courier New" w:eastAsia="Times New Roman" w:hAnsi="Courier New" w:cs="Courier New"/>
-          <w:color w:val="C792EA"/>
-          <w:sz w:val="18"/>
-          <w:szCs w:val="18"/>
-          <w:lang w:eastAsia="uk-UA"/>
-        </w:rPr>
-        <w:t>.</w:t>
-      </w:r>
-      <w:r>
-        <w:rPr>
-          <w:rFonts w:ascii="Courier New" w:eastAsia="Times New Roman" w:hAnsi="Courier New" w:cs="Courier New"/>
-          <w:color w:val="D6DEEB"/>
-          <w:sz w:val="18"/>
-          <w:szCs w:val="18"/>
-          <w:lang w:eastAsia="uk-UA"/>
-        </w:rPr>
-        <w:t>content</w:t>
-      </w:r>
-      <w:proofErr w:type="spellEnd"/>
-      <w:r>
-        <w:rPr>
-          <w:rFonts w:ascii="Courier New" w:eastAsia="Times New Roman" w:hAnsi="Courier New" w:cs="Courier New"/>
-          <w:color w:val="5F7E97"/>
-          <w:sz w:val="18"/>
-          <w:szCs w:val="18"/>
-          <w:lang w:eastAsia="uk-UA"/>
-        </w:rPr>
-        <w:t xml:space="preserve">, </w:t>
-      </w:r>
-      <w:r>
-        <w:rPr>
-          <w:rFonts w:ascii="Courier New" w:eastAsia="Times New Roman" w:hAnsi="Courier New" w:cs="Courier New"/>
-          <w:color w:val="ECC48D"/>
-          <w:sz w:val="18"/>
-          <w:szCs w:val="18"/>
-          <w:lang w:eastAsia="uk-UA"/>
-        </w:rPr>
-        <w:t>"</w:t>
-      </w:r>
-      <w:proofErr w:type="spellStart"/>
-      <w:r>
-        <w:rPr>
-          <w:rFonts w:ascii="Courier New" w:eastAsia="Times New Roman" w:hAnsi="Courier New" w:cs="Courier New"/>
-          <w:color w:val="ECC48D"/>
-          <w:sz w:val="18"/>
-          <w:szCs w:val="18"/>
-          <w:lang w:eastAsia="uk-UA"/>
-        </w:rPr>
-        <w:t>lxml</w:t>
-      </w:r>
-      <w:proofErr w:type="spellEnd"/>
-      <w:r>
-        <w:rPr>
-          <w:rFonts w:ascii="Courier New" w:eastAsia="Times New Roman" w:hAnsi="Courier New" w:cs="Courier New"/>
-          <w:color w:val="ECC48D"/>
-          <w:sz w:val="18"/>
-          <w:szCs w:val="18"/>
-          <w:lang w:eastAsia="uk-UA"/>
-        </w:rPr>
-        <w:t>"</w:t>
-      </w:r>
-      <w:r>
-        <w:rPr>
-          <w:rFonts w:ascii="Courier New" w:eastAsia="Times New Roman" w:hAnsi="Courier New" w:cs="Courier New"/>
-          <w:color w:val="D6DEEB"/>
-          <w:sz w:val="18"/>
-          <w:szCs w:val="18"/>
-          <w:lang w:eastAsia="uk-UA"/>
-        </w:rPr>
-        <w:t>)</w:t>
-      </w:r>
-      <w:r>
-        <w:rPr>
-          <w:rFonts w:ascii="Courier New" w:eastAsia="Times New Roman" w:hAnsi="Courier New" w:cs="Courier New"/>
-          <w:color w:val="D6DEEB"/>
-          <w:sz w:val="18"/>
-          <w:szCs w:val="18"/>
-          <w:lang w:eastAsia="uk-UA"/>
-        </w:rPr>
-        <w:br/>
-        <w:t xml:space="preserve">vt_21_1_rooms </w:t>
-      </w:r>
-      <w:r>
-        <w:rPr>
-          <w:rFonts w:ascii="Courier New" w:eastAsia="Times New Roman" w:hAnsi="Courier New" w:cs="Courier New"/>
-          <w:color w:val="C792EA"/>
-          <w:sz w:val="18"/>
-          <w:szCs w:val="18"/>
-          <w:lang w:eastAsia="uk-UA"/>
-        </w:rPr>
-        <w:t xml:space="preserve">= </w:t>
-      </w:r>
-      <w:proofErr w:type="spellStart"/>
-      <w:r>
-        <w:rPr>
-          <w:rFonts w:ascii="Courier New" w:eastAsia="Times New Roman" w:hAnsi="Courier New" w:cs="Courier New"/>
-          <w:color w:val="D6DEEB"/>
-          <w:sz w:val="18"/>
-          <w:szCs w:val="18"/>
-          <w:lang w:eastAsia="uk-UA"/>
-        </w:rPr>
-        <w:t>html</w:t>
-      </w:r>
-      <w:r>
-        <w:rPr>
-          <w:rFonts w:ascii="Courier New" w:eastAsia="Times New Roman" w:hAnsi="Courier New" w:cs="Courier New"/>
-          <w:color w:val="C792EA"/>
-          <w:sz w:val="18"/>
-          <w:szCs w:val="18"/>
-          <w:lang w:eastAsia="uk-UA"/>
-        </w:rPr>
-        <w:t>.</w:t>
-      </w:r>
-      <w:r>
-        <w:rPr>
-          <w:rFonts w:ascii="Courier New" w:eastAsia="Times New Roman" w:hAnsi="Courier New" w:cs="Courier New"/>
-          <w:color w:val="82AAFF"/>
-          <w:sz w:val="18"/>
-          <w:szCs w:val="18"/>
-          <w:lang w:eastAsia="uk-UA"/>
-        </w:rPr>
-        <w:t>select</w:t>
-      </w:r>
-      <w:proofErr w:type="spellEnd"/>
-      <w:r>
-        <w:rPr>
-          <w:rFonts w:ascii="Courier New" w:eastAsia="Times New Roman" w:hAnsi="Courier New" w:cs="Courier New"/>
-          <w:color w:val="D6DEEB"/>
-          <w:sz w:val="18"/>
-          <w:szCs w:val="18"/>
-          <w:lang w:eastAsia="uk-UA"/>
-        </w:rPr>
-        <w:t>(</w:t>
-      </w:r>
-      <w:r>
-        <w:rPr>
-          <w:rFonts w:ascii="Courier New" w:eastAsia="Times New Roman" w:hAnsi="Courier New" w:cs="Courier New"/>
-          <w:color w:val="ECC48D"/>
-          <w:sz w:val="18"/>
-          <w:szCs w:val="18"/>
-          <w:lang w:eastAsia="uk-UA"/>
-        </w:rPr>
-        <w:t>'.</w:t>
-      </w:r>
-      <w:proofErr w:type="spellStart"/>
-      <w:r>
-        <w:rPr>
-          <w:rFonts w:ascii="Courier New" w:eastAsia="Times New Roman" w:hAnsi="Courier New" w:cs="Courier New"/>
-          <w:color w:val="ECC48D"/>
-          <w:sz w:val="18"/>
-          <w:szCs w:val="18"/>
-          <w:lang w:eastAsia="uk-UA"/>
-        </w:rPr>
-        <w:t>schedule</w:t>
-      </w:r>
-      <w:proofErr w:type="spellEnd"/>
-      <w:r>
-        <w:rPr>
-          <w:rFonts w:ascii="Courier New" w:eastAsia="Times New Roman" w:hAnsi="Courier New" w:cs="Courier New"/>
-          <w:color w:val="ECC48D"/>
-          <w:sz w:val="18"/>
-          <w:szCs w:val="18"/>
-          <w:lang w:eastAsia="uk-UA"/>
-        </w:rPr>
-        <w:t xml:space="preserve"> .</w:t>
-      </w:r>
-      <w:proofErr w:type="spellStart"/>
-      <w:r>
-        <w:rPr>
-          <w:rFonts w:ascii="Courier New" w:eastAsia="Times New Roman" w:hAnsi="Courier New" w:cs="Courier New"/>
-          <w:color w:val="ECC48D"/>
-          <w:sz w:val="18"/>
-          <w:szCs w:val="18"/>
-          <w:lang w:eastAsia="uk-UA"/>
-        </w:rPr>
-        <w:t>variative</w:t>
-      </w:r>
-      <w:proofErr w:type="spellEnd"/>
-      <w:r>
-        <w:rPr>
-          <w:rFonts w:ascii="Courier New" w:eastAsia="Times New Roman" w:hAnsi="Courier New" w:cs="Courier New"/>
-          <w:color w:val="ECC48D"/>
-          <w:sz w:val="18"/>
-          <w:szCs w:val="18"/>
-          <w:lang w:eastAsia="uk-UA"/>
-        </w:rPr>
-        <w:t xml:space="preserve"> .</w:t>
-      </w:r>
-      <w:proofErr w:type="spellStart"/>
-      <w:r>
-        <w:rPr>
-          <w:rFonts w:ascii="Courier New" w:eastAsia="Times New Roman" w:hAnsi="Courier New" w:cs="Courier New"/>
-          <w:color w:val="ECC48D"/>
-          <w:sz w:val="18"/>
-          <w:szCs w:val="18"/>
-          <w:lang w:eastAsia="uk-UA"/>
-        </w:rPr>
-        <w:t>room</w:t>
-      </w:r>
-      <w:proofErr w:type="spellEnd"/>
-      <w:r>
-        <w:rPr>
-          <w:rFonts w:ascii="Courier New" w:eastAsia="Times New Roman" w:hAnsi="Courier New" w:cs="Courier New"/>
-          <w:color w:val="ECC48D"/>
-          <w:sz w:val="18"/>
-          <w:szCs w:val="18"/>
-          <w:lang w:eastAsia="uk-UA"/>
-        </w:rPr>
-        <w:t>'</w:t>
-      </w:r>
-      <w:r>
-        <w:rPr>
-          <w:rFonts w:ascii="Courier New" w:eastAsia="Times New Roman" w:hAnsi="Courier New" w:cs="Courier New"/>
-          <w:color w:val="D6DEEB"/>
-          <w:sz w:val="18"/>
-          <w:szCs w:val="18"/>
-          <w:lang w:eastAsia="uk-UA"/>
-        </w:rPr>
-        <w:t>)</w:t>
-      </w:r>
-      <w:r>
-        <w:rPr>
-          <w:rFonts w:ascii="Courier New" w:eastAsia="Times New Roman" w:hAnsi="Courier New" w:cs="Courier New"/>
-          <w:color w:val="D6DEEB"/>
-          <w:sz w:val="18"/>
-          <w:szCs w:val="18"/>
-          <w:lang w:eastAsia="uk-UA"/>
-        </w:rPr>
-        <w:br/>
+      <w:r>
+        <w:rPr>
+          <w:rFonts w:ascii="Courier New" w:eastAsia="Times New Roman" w:hAnsi="Courier New" w:cs="Courier New"/>
+          <w:color w:val="D6DEEB"/>
+          <w:sz w:val="18"/>
+          <w:szCs w:val="18"/>
+          <w:lang w:eastAsia="uk-UA"/>
+        </w:rPr>
         <w:t>vt_21_1_rooms_dict</w:t>
       </w:r>
       <w:r>
@@ -6523,7 +6723,7 @@
           <w:szCs w:val="18"/>
           <w:lang w:eastAsia="uk-UA"/>
         </w:rPr>
-        <w:t>'</w:t>
+        <w:t>'\</w:t>
       </w:r>
       <w:proofErr w:type="spellStart"/>
       <w:r>
@@ -6534,7 +6734,7 @@
           <w:szCs w:val="18"/>
           <w:lang w:eastAsia="uk-UA"/>
         </w:rPr>
-        <w:t>Top</w:t>
+        <w:t>nTop</w:t>
       </w:r>
       <w:proofErr w:type="spellEnd"/>
       <w:r>
@@ -6578,7 +6778,7 @@
           <w:szCs w:val="18"/>
           <w:lang w:eastAsia="uk-UA"/>
         </w:rPr>
-        <w:t>of</w:t>
+        <w:t>in</w:t>
       </w:r>
       <w:proofErr w:type="spellEnd"/>
       <w:r>
@@ -6811,10 +7011,10 @@
           <w:bCs/>
           <w:i/>
           <w:iCs/>
+          <w:noProof/>
           <w:snapToGrid w:val="0"/>
           <w:sz w:val="28"/>
           <w:szCs w:val="28"/>
-          <w:lang w:val="ru-RU"/>
         </w:rPr>
       </w:pPr>
       <w:r>
@@ -6824,6 +7024,52 @@
           <w:bCs/>
           <w:i/>
           <w:iCs/>
+          <w:noProof/>
+          <w:snapToGrid w:val="0"/>
+          <w:sz w:val="28"/>
+          <w:szCs w:val="28"/>
+          <w:lang w:val="en-US"/>
+        </w:rPr>
+        <w:t xml:space="preserve">1, 3 </w:t>
+      </w:r>
+      <w:r>
+        <w:rPr>
+          <w:rFonts w:eastAsia="Plotter"/>
+          <w:b/>
+          <w:bCs/>
+          <w:i/>
+          <w:iCs/>
+          <w:noProof/>
+          <w:snapToGrid w:val="0"/>
+          <w:sz w:val="28"/>
+          <w:szCs w:val="28"/>
+        </w:rPr>
+        <w:t>завдання:</w:t>
+      </w:r>
+    </w:p>
+    <w:p>
+      <w:pPr>
+        <w:spacing w:after="120"/>
+        <w:rPr>
+          <w:rFonts w:eastAsia="Plotter"/>
+          <w:b/>
+          <w:bCs/>
+          <w:i/>
+          <w:iCs/>
+          <w:snapToGrid w:val="0"/>
+          <w:sz w:val="28"/>
+          <w:szCs w:val="28"/>
+          <w:lang w:val="ru-RU"/>
+        </w:rPr>
+      </w:pPr>
+      <w:r>
+        <w:rPr>
+          <w:rFonts w:eastAsia="Plotter"/>
+          <w:b/>
+          <w:bCs/>
+          <w:i/>
+          <w:iCs/>
+          <w:noProof/>
           <w:snapToGrid w:val="0"/>
           <w:sz w:val="28"/>
           <w:szCs w:val="28"/>
@@ -6868,7 +7114,10 @@
     </w:p>
     <w:p>
       <w:pPr>
-        <w:spacing w:after="120"/>
+        <w:tabs>
+          <w:tab w:val="clear" w:pos="567"/>
+        </w:tabs>
+        <w:spacing w:after="160" w:line="259" w:lineRule="auto"/>
         <w:rPr>
           <w:rFonts w:eastAsia="Plotter"/>
           <w:b/>
@@ -6878,6 +7127,161 @@
           <w:snapToGrid w:val="0"/>
           <w:sz w:val="28"/>
           <w:szCs w:val="28"/>
+          <w:lang w:val="ru-RU"/>
+        </w:rPr>
+      </w:pPr>
+      <w:r>
+        <w:rPr>
+          <w:rFonts w:eastAsia="Plotter"/>
+          <w:b/>
+          <w:bCs/>
+          <w:i/>
+          <w:iCs/>
+          <w:snapToGrid w:val="0"/>
+          <w:sz w:val="28"/>
+          <w:szCs w:val="28"/>
+          <w:lang w:val="ru-RU"/>
+        </w:rPr>
+        <w:br w:type="page"/>
+      </w:r>
+    </w:p>
+    <w:p>
+      <w:pPr>
+        <w:spacing w:after="120"/>
+        <w:rPr>
+          <w:rFonts w:eastAsia="Plotter"/>
+          <w:b/>
+          <w:bCs/>
+          <w:i/>
+          <w:iCs/>
+          <w:snapToGrid w:val="0"/>
+          <w:sz w:val="28"/>
+          <w:szCs w:val="28"/>
+          <w:lang w:val="ru-RU"/>
+        </w:rPr>
+      </w:pPr>
+      <w:r>
+        <w:rPr>
+          <w:rFonts w:eastAsia="Plotter"/>
+          <w:b/>
+          <w:bCs/>
+          <w:i/>
+          <w:iCs/>
+          <w:snapToGrid w:val="0"/>
+          <w:sz w:val="28"/>
+          <w:szCs w:val="28"/>
+          <w:lang w:val="ru-RU"/>
+        </w:rPr>
+        <w:lastRenderedPageBreak/>
+        <w:t xml:space="preserve">2 </w:t>
+      </w:r>
+      <w:proofErr w:type="spellStart"/>
+      <w:r>
+        <w:rPr>
+          <w:rFonts w:eastAsia="Plotter"/>
+          <w:b/>
+          <w:bCs/>
+          <w:i/>
+          <w:iCs/>
+          <w:snapToGrid w:val="0"/>
+          <w:sz w:val="28"/>
+          <w:szCs w:val="28"/>
+          <w:lang w:val="ru-RU"/>
+        </w:rPr>
+        <w:t>завдання</w:t>
+      </w:r>
+      <w:proofErr w:type="spellEnd"/>
+      <w:r>
+        <w:rPr>
+          <w:rFonts w:eastAsia="Plotter"/>
+          <w:b/>
+          <w:bCs/>
+          <w:i/>
+          <w:iCs/>
+          <w:snapToGrid w:val="0"/>
+          <w:sz w:val="28"/>
+          <w:szCs w:val="28"/>
+          <w:lang w:val="ru-RU"/>
+        </w:rPr>
+        <w:t>:</w:t>
+      </w:r>
+    </w:p>
+    <w:p>
+      <w:pPr>
+        <w:spacing w:after="120"/>
+        <w:rPr>
+          <w:rFonts w:eastAsia="Plotter"/>
+          <w:b/>
+          <w:bCs/>
+          <w:i/>
+          <w:iCs/>
+          <w:snapToGrid w:val="0"/>
+          <w:sz w:val="28"/>
+          <w:szCs w:val="28"/>
+          <w:lang w:val="ru-RU"/>
+        </w:rPr>
+      </w:pPr>
+      <w:r>
+        <w:rPr>
+          <w:rFonts w:eastAsia="Plotter"/>
+          <w:b/>
+          <w:bCs/>
+          <w:i/>
+          <w:iCs/>
+          <w:snapToGrid w:val="0"/>
+          <w:sz w:val="28"/>
+          <w:szCs w:val="28"/>
+          <w:lang w:val="ru-RU"/>
+        </w:rPr>
+        <w:drawing>
+          <wp:inline distT="0" distB="0" distL="0" distR="0" wp14:anchorId="4CDA3FBD" wp14:editId="6BCC13D8">
+            <wp:extent cx="3600953" cy="752580"/>
+            <wp:effectExtent l="0" t="0" r="0" b="9525"/>
+            <wp:docPr id="33" name="Рисунок 33"/>
+            <wp:cNvGraphicFramePr>
+              <a:graphicFrameLocks xmlns:a="http://schemas.openxmlformats.org/drawingml/2006/main" noChangeAspect="1"/>
+            </wp:cNvGraphicFramePr>
+            <a:graphic xmlns:a="http://schemas.openxmlformats.org/drawingml/2006/main">
+              <a:graphicData uri="http://schemas.openxmlformats.org/drawingml/2006/picture">
+                <pic:pic xmlns:pic="http://schemas.openxmlformats.org/drawingml/2006/picture">
+                  <pic:nvPicPr>
+                    <pic:cNvPr id="1" name=""/>
+                    <pic:cNvPicPr/>
+                  </pic:nvPicPr>
+                  <pic:blipFill>
+                    <a:blip r:embed="rId10"/>
+                    <a:stretch>
+                      <a:fillRect/>
+                    </a:stretch>
+                  </pic:blipFill>
+                  <pic:spPr>
+                    <a:xfrm>
+                      <a:off x="0" y="0"/>
+                      <a:ext cx="3600953" cy="752580"/>
+                    </a:xfrm>
+                    <a:prstGeom prst="rect">
+                      <a:avLst/>
+                    </a:prstGeom>
+                  </pic:spPr>
+                </pic:pic>
+              </a:graphicData>
+            </a:graphic>
+          </wp:inline>
+        </w:drawing>
+      </w:r>
+    </w:p>
+    <w:p>
+      <w:pPr>
+        <w:spacing w:after="120"/>
+        <w:rPr>
+          <w:rFonts w:eastAsia="Plotter"/>
+          <w:b/>
+          <w:bCs/>
+          <w:i/>
+          <w:iCs/>
+          <w:snapToGrid w:val="0"/>
+          <w:sz w:val="28"/>
+          <w:szCs w:val="28"/>
         </w:rPr>
       </w:pPr>
       <w:r>
@@ -6958,8 +7362,8 @@
       </w:pPr>
     </w:p>
     <w:sectPr>
-      <w:headerReference w:type="default" r:id="rId10"/>
-      <w:headerReference w:type="first" r:id="rId11"/>
+      <w:headerReference w:type="default" r:id="rId11"/>
+      <w:headerReference w:type="first" r:id="rId12"/>
       <w:pgSz w:w="11906" w:h="16838"/>
       <w:pgMar w:top="284" w:right="567" w:bottom="1701" w:left="1418" w:header="709" w:footer="709" w:gutter="0"/>
       <w:pgNumType w:start="1"/>
@@ -10031,14 +10435,7 @@
                                   <w:noProof/>
                                   <w:sz w:val="20"/>
                                 </w:rPr>
-                                <w:t xml:space="preserve"> </w:t>
-                              </w:r>
-                              <w:r>
-                                <w:rPr>
-                                  <w:noProof/>
-                                  <w:sz w:val="20"/>
-                                </w:rPr>
-                                <w:t>Розро</w:t>
+                                <w:t xml:space="preserve"> Розро</w:t>
                               </w:r>
                               <w:r>
                                 <w:rPr>
@@ -10368,13 +10765,7 @@
                                 <w:rPr>
                                   <w:sz w:val="20"/>
                                 </w:rPr>
-                                <w:t xml:space="preserve"> </w:t>
-                              </w:r>
-                              <w:r>
-                                <w:rPr>
-                                  <w:sz w:val="20"/>
-                                </w:rPr>
-                                <w:t>Керівник</w:t>
+                                <w:t xml:space="preserve"> Керівник</w:t>
                               </w:r>
                             </w:p>
                           </w:txbxContent>
@@ -10493,13 +10884,7 @@
                                 <w:rPr>
                                   <w:sz w:val="20"/>
                                 </w:rPr>
-                                <w:t xml:space="preserve"> </w:t>
-                              </w:r>
-                              <w:r>
-                                <w:rPr>
-                                  <w:sz w:val="20"/>
-                                </w:rPr>
-                                <w:t>Н. контр.</w:t>
+                                <w:t xml:space="preserve"> Н. контр.</w:t>
                               </w:r>
                             </w:p>
                           </w:txbxContent>
@@ -10619,14 +11004,7 @@
                                   <w:noProof/>
                                   <w:sz w:val="20"/>
                                 </w:rPr>
-                                <w:t xml:space="preserve"> </w:t>
-                              </w:r>
-                              <w:r>
-                                <w:rPr>
-                                  <w:noProof/>
-                                  <w:sz w:val="20"/>
-                                </w:rPr>
-                                <w:t>Затверд</w:t>
+                                <w:t xml:space="preserve"> Затверд</w:t>
                               </w:r>
                               <w:r>
                                 <w:rPr>
@@ -11061,14 +11439,16 @@
                               <w:rPr>
                                 <w:color w:val="FF0000"/>
                                 <w:sz w:val="20"/>
+                                <w:lang w:val="en-US"/>
                               </w:rPr>
                             </w:pPr>
                             <w:r>
                               <w:rPr>
                                 <w:color w:val="FF0000"/>
                                 <w:sz w:val="20"/>
+                                <w:lang w:val="en-US"/>
                               </w:rPr>
-                              <w:t>3</w:t>
+                              <w:t>4</w:t>
                             </w:r>
                           </w:p>
                         </w:txbxContent>
@@ -11624,14 +12004,7 @@
                             <w:noProof/>
                             <w:sz w:val="20"/>
                           </w:rPr>
-                          <w:t xml:space="preserve"> </w:t>
-                        </w:r>
-                        <w:r>
-                          <w:rPr>
-                            <w:noProof/>
-                            <w:sz w:val="20"/>
-                          </w:rPr>
-                          <w:t>Розро</w:t>
+                          <w:t xml:space="preserve"> Розро</w:t>
                         </w:r>
                         <w:r>
                           <w:rPr>
@@ -11781,13 +12154,7 @@
                           <w:rPr>
                             <w:sz w:val="20"/>
                           </w:rPr>
-                          <w:t xml:space="preserve"> </w:t>
-                        </w:r>
-                        <w:r>
-                          <w:rPr>
-                            <w:sz w:val="20"/>
-                          </w:rPr>
-                          <w:t>Керівник</w:t>
+                          <w:t xml:space="preserve"> Керівник</w:t>
                         </w:r>
                       </w:p>
                     </w:txbxContent>
@@ -11816,13 +12183,7 @@
                           <w:rPr>
                             <w:sz w:val="20"/>
                           </w:rPr>
-                          <w:t xml:space="preserve"> </w:t>
-                        </w:r>
-                        <w:r>
-                          <w:rPr>
-                            <w:sz w:val="20"/>
-                          </w:rPr>
-                          <w:t>Н. контр.</w:t>
+                          <w:t xml:space="preserve"> Н. контр.</w:t>
                         </w:r>
                       </w:p>
                     </w:txbxContent>
@@ -11852,14 +12213,7 @@
                             <w:noProof/>
                             <w:sz w:val="20"/>
                           </w:rPr>
-                          <w:t xml:space="preserve"> </w:t>
-                        </w:r>
-                        <w:r>
-                          <w:rPr>
-                            <w:noProof/>
-                            <w:sz w:val="20"/>
-                          </w:rPr>
-                          <w:t>Затверд</w:t>
+                          <w:t xml:space="preserve"> Затверд</w:t>
                         </w:r>
                         <w:r>
                           <w:rPr>
@@ -11983,14 +12337,16 @@
                         <w:rPr>
                           <w:color w:val="FF0000"/>
                           <w:sz w:val="20"/>
+                          <w:lang w:val="en-US"/>
                         </w:rPr>
                       </w:pPr>
                       <w:r>
                         <w:rPr>
                           <w:color w:val="FF0000"/>
                           <w:sz w:val="20"/>
+                          <w:lang w:val="en-US"/>
                         </w:rPr>
-                        <w:t>3</w:t>
+                        <w:t>4</w:t>
                       </w:r>
                     </w:p>
                   </w:txbxContent>

</xml_diff>